<commit_message>
Tested the logic layer and part of the controller layer, added websocket
</commit_message>
<xml_diff>
--- a/OWASP/OWASP Report V1.docx
+++ b/OWASP/OWASP Report V1.docx
@@ -2092,6 +2092,16 @@
           <w:lang w:val="en-GB"/>
         </w:rPr>
         <w:t>The already implemented method of data processing with requests is already secure. All the user input is not taken as literal and are processed in a secure method where common methods of injection would have no effect.</w:t>
+      </w:r>
+      <w:r>
+        <w:rPr>
+          <w:rFonts w:ascii="Calibri" w:eastAsia="Calibri" w:hAnsi="Calibri" w:cs="Calibri"/>
+          <w:color w:val="000000" w:themeColor="text1"/>
+          <w:sz w:val="24"/>
+          <w:szCs w:val="24"/>
+          <w:lang w:val="en-GB"/>
+        </w:rPr>
+        <w:t xml:space="preserve"> In addition to this, any and all data from the application is non-sensitive. And for actual release of the application, back ups would be used.</w:t>
       </w:r>
       <w:r>
         <w:br/>
@@ -2921,6 +2931,7 @@
     <w:lsdException w:name="HTML Sample" w:semiHidden="1" w:unhideWhenUsed="1"/>
     <w:lsdException w:name="HTML Typewriter" w:semiHidden="1" w:unhideWhenUsed="1"/>
     <w:lsdException w:name="HTML Variable" w:semiHidden="1" w:unhideWhenUsed="1"/>
+    <w:lsdException w:name="Normal Table" w:semiHidden="1" w:unhideWhenUsed="1"/>
     <w:lsdException w:name="annotation subject" w:semiHidden="1" w:unhideWhenUsed="1"/>
     <w:lsdException w:name="No List" w:semiHidden="1" w:unhideWhenUsed="1"/>
     <w:lsdException w:name="Outline List 1" w:semiHidden="1" w:unhideWhenUsed="1"/>
@@ -2963,8 +2974,11 @@
     <w:lsdException w:name="Table Contemporary" w:semiHidden="1" w:unhideWhenUsed="1"/>
     <w:lsdException w:name="Table Elegant" w:semiHidden="1" w:unhideWhenUsed="1"/>
     <w:lsdException w:name="Table Professional" w:semiHidden="1" w:unhideWhenUsed="1"/>
+    <w:lsdException w:name="Table Subtle 1" w:semiHidden="1" w:unhideWhenUsed="1"/>
     <w:lsdException w:name="Table Subtle 2" w:semiHidden="1" w:unhideWhenUsed="1"/>
     <w:lsdException w:name="Table Web 1" w:semiHidden="1" w:unhideWhenUsed="1"/>
+    <w:lsdException w:name="Table Web 2" w:semiHidden="1" w:unhideWhenUsed="1"/>
+    <w:lsdException w:name="Table Web 3" w:semiHidden="1" w:unhideWhenUsed="1"/>
     <w:lsdException w:name="Balloon Text" w:semiHidden="1" w:unhideWhenUsed="1"/>
     <w:lsdException w:name="Table Grid" w:uiPriority="39"/>
     <w:lsdException w:name="Table Theme" w:semiHidden="1" w:unhideWhenUsed="1"/>

</xml_diff>